<commit_message>
Submission of the second version of the report
</commit_message>
<xml_diff>
--- a/Report_CW1.docx
+++ b/Report_CW1.docx
@@ -67,9 +67,6 @@
         <w:spacing w:line="360" w:lineRule="auto"/>
         <w:ind w:left="360" w:hanging="360"/>
         <w:jc w:val="center"/>
-        <w:rPr>
-          <w:rFonts w:hint="eastAsia"/>
-        </w:rPr>
       </w:pPr>
     </w:p>
     <w:p>
@@ -77,7 +74,7 @@
         <w:spacing w:line="360" w:lineRule="auto"/>
         <w:jc w:val="center"/>
         <w:rPr>
-          <w:rFonts w:ascii="Times New Roman" w:hAnsi="Times New Roman" w:cs="Times New Roman" w:hint="eastAsia"/>
+          <w:rFonts w:ascii="Times New Roman" w:hAnsi="Times New Roman" w:cs="Times New Roman"/>
           <w:b/>
           <w:sz w:val="32"/>
           <w:szCs w:val="32"/>
@@ -141,7 +138,6 @@
         <w:ind w:left="360" w:hanging="360"/>
         <w:jc w:val="center"/>
         <w:rPr>
-          <w:rFonts w:hint="eastAsia"/>
           <w:lang w:val="en-GB"/>
         </w:rPr>
       </w:pPr>
@@ -184,7 +180,7 @@
         <w:ind w:left="360" w:hanging="360"/>
         <w:jc w:val="center"/>
         <w:rPr>
-          <w:rFonts w:ascii="Times New Roman" w:hAnsi="Times New Roman" w:cs="Times New Roman" w:hint="eastAsia"/>
+          <w:rFonts w:ascii="Times New Roman" w:hAnsi="Times New Roman" w:cs="Times New Roman"/>
           <w:sz w:val="36"/>
           <w:szCs w:val="36"/>
         </w:rPr>
@@ -397,7 +393,7 @@
         <w:ind w:left="360" w:hanging="360"/>
         <w:jc w:val="center"/>
         <w:rPr>
-          <w:rFonts w:ascii="Times New Roman" w:hAnsi="Times New Roman" w:cs="Times New Roman" w:hint="eastAsia"/>
+          <w:rFonts w:ascii="Times New Roman" w:hAnsi="Times New Roman" w:cs="Times New Roman"/>
           <w:sz w:val="24"/>
           <w:szCs w:val="24"/>
           <w:lang w:val="en-GB"/>
@@ -430,7 +426,7 @@
         <w:ind w:left="360" w:hanging="360"/>
         <w:jc w:val="center"/>
         <w:rPr>
-          <w:rFonts w:ascii="Times New Roman" w:hAnsi="Times New Roman" w:cs="Times New Roman" w:hint="eastAsia"/>
+          <w:rFonts w:ascii="Times New Roman" w:hAnsi="Times New Roman" w:cs="Times New Roman"/>
           <w:sz w:val="24"/>
           <w:szCs w:val="24"/>
           <w:lang w:val="en-GB"/>
@@ -441,9 +437,6 @@
       <w:pPr>
         <w:widowControl/>
         <w:jc w:val="left"/>
-        <w:rPr>
-          <w:rFonts w:hint="eastAsia"/>
-        </w:rPr>
       </w:pPr>
       <w:r>
         <w:br w:type="page"/>
@@ -1116,39 +1109,7 @@
           <w:sz w:val="24"/>
           <w:szCs w:val="24"/>
         </w:rPr>
-        <w:t>, Brooks envision</w:t>
-      </w:r>
-      <w:r>
-        <w:rPr>
-          <w:rFonts w:ascii="Times New Roman" w:hAnsi="Times New Roman" w:cs="Times New Roman"/>
-          <w:sz w:val="24"/>
-          <w:szCs w:val="24"/>
-        </w:rPr>
-        <w:t>s</w:t>
-      </w:r>
-      <w:r>
-        <w:rPr>
-          <w:rFonts w:ascii="Times New Roman" w:hAnsi="Times New Roman" w:cs="Times New Roman"/>
-          <w:sz w:val="24"/>
-          <w:szCs w:val="24"/>
-        </w:rPr>
-        <w:t xml:space="preserve"> the potential of expert systems to encapsulate expert knowledge and assist developers in making informed design decisions through inference mechanisms [1].</w:t>
-      </w:r>
-      <w:r>
-        <w:rPr>
-          <w:rFonts w:ascii="Times New Roman" w:hAnsi="Times New Roman" w:cs="Times New Roman"/>
-          <w:sz w:val="24"/>
-          <w:szCs w:val="24"/>
-        </w:rPr>
-        <w:t xml:space="preserve"> </w:t>
-      </w:r>
-      <w:r>
-        <w:rPr>
-          <w:rFonts w:ascii="Times New Roman" w:hAnsi="Times New Roman" w:cs="Times New Roman"/>
-          <w:sz w:val="24"/>
-          <w:szCs w:val="24"/>
-        </w:rPr>
-        <w:t>While expert systems focus on automation and reasoning, a similar philosophical approach can be observed in the emergence of design patterns.</w:t>
+        <w:t>, Brooks envisions the potential of expert systems to encapsulate expert knowledge and assist developers in making informed design decisions through inference mechanisms [1]. While expert systems focus on automation and reasoning, a similar philosophical approach can be observed in the emergence of design patterns.</w:t>
       </w:r>
     </w:p>
     <w:p>
@@ -1194,23 +1155,7 @@
           <w:sz w:val="24"/>
           <w:szCs w:val="24"/>
         </w:rPr>
-        <w:t>” in 1994, design patterns serve as documented, reusable solutions to common software design challenges [2].</w:t>
-      </w:r>
-      <w:r>
-        <w:rPr>
-          <w:rFonts w:ascii="Times New Roman" w:hAnsi="Times New Roman" w:cs="Times New Roman"/>
-          <w:sz w:val="24"/>
-          <w:szCs w:val="24"/>
-        </w:rPr>
-        <w:t xml:space="preserve"> </w:t>
-      </w:r>
-      <w:r>
-        <w:rPr>
-          <w:rFonts w:ascii="Times New Roman" w:hAnsi="Times New Roman" w:cs="Times New Roman"/>
-          <w:sz w:val="24"/>
-          <w:szCs w:val="24"/>
-        </w:rPr>
-        <w:t>Unlike expert systems, which depend on inference engines, design patterns rely on the developer’s intuition and experience to identify and apply the appropriate structure during the design phase.</w:t>
+        <w:t>” in 1994, design patterns serve as documented, reusable solutions to common software design challenges [2]. Unlike expert systems, which depend on inference engines, design patterns rely on the developer’s intuition and experience to identify and apply the appropriate structure during the design phase.</w:t>
       </w:r>
     </w:p>
     <w:p>
@@ -1244,9 +1189,6 @@
     <w:p>
       <w:pPr>
         <w:spacing w:line="360" w:lineRule="auto"/>
-        <w:rPr>
-          <w:rFonts w:hint="eastAsia"/>
-        </w:rPr>
       </w:pPr>
     </w:p>
     <w:p>
@@ -1390,6 +1332,9 @@
         <w:spacing w:line="360" w:lineRule="auto"/>
       </w:pPr>
       <w:r>
+        <w:rPr>
+          <w:noProof/>
+        </w:rPr>
         <w:lastRenderedPageBreak/>
         <w:drawing>
           <wp:inline distT="0" distB="0" distL="0" distR="0" wp14:anchorId="4CC69001" wp14:editId="61787CC3">
@@ -1456,7 +1401,7 @@
       <w:pPr>
         <w:spacing w:line="360" w:lineRule="auto"/>
         <w:rPr>
-          <w:rFonts w:ascii="Times New Roman" w:hAnsi="Times New Roman" w:cs="Times New Roman" w:hint="eastAsia"/>
+          <w:rFonts w:ascii="Times New Roman" w:hAnsi="Times New Roman" w:cs="Times New Roman"/>
           <w:szCs w:val="21"/>
         </w:rPr>
       </w:pPr>
@@ -1504,39 +1449,7 @@
           <w:sz w:val="24"/>
           <w:szCs w:val="24"/>
         </w:rPr>
-        <w:t xml:space="preserve">The Builder </w:t>
-      </w:r>
-      <w:r>
-        <w:rPr>
-          <w:rFonts w:ascii="Times New Roman" w:hAnsi="Times New Roman" w:cs="Times New Roman"/>
-          <w:sz w:val="24"/>
-          <w:szCs w:val="24"/>
-        </w:rPr>
-        <w:t>p</w:t>
-      </w:r>
-      <w:r>
-        <w:rPr>
-          <w:rFonts w:ascii="Times New Roman" w:hAnsi="Times New Roman" w:cs="Times New Roman"/>
-          <w:sz w:val="24"/>
-          <w:szCs w:val="24"/>
-        </w:rPr>
-        <w:t>attern is widely used in frameworks and libraries.</w:t>
-      </w:r>
-      <w:r>
-        <w:rPr>
-          <w:rFonts w:ascii="Times New Roman" w:hAnsi="Times New Roman" w:cs="Times New Roman"/>
-          <w:sz w:val="24"/>
-          <w:szCs w:val="24"/>
-        </w:rPr>
-        <w:t xml:space="preserve"> </w:t>
-      </w:r>
-      <w:r>
-        <w:rPr>
-          <w:rFonts w:ascii="Times New Roman" w:hAnsi="Times New Roman" w:cs="Times New Roman"/>
-          <w:sz w:val="24"/>
-          <w:szCs w:val="24"/>
-        </w:rPr>
-        <w:t xml:space="preserve">A notable enterprise-level example is the use of </w:t>
+        <w:t xml:space="preserve">The Builder pattern is widely used in frameworks and libraries. A notable enterprise-level example is the use of </w:t>
       </w:r>
       <w:proofErr w:type="spellStart"/>
       <w:r>
@@ -1572,55 +1485,7 @@
           <w:sz w:val="24"/>
           <w:szCs w:val="24"/>
         </w:rPr>
-        <w:t>, which allows developers to fluently build HTTP clients with a variety of configurations </w:t>
-      </w:r>
-      <w:r>
-        <w:rPr>
-          <w:rFonts w:ascii="Times New Roman" w:hAnsi="Times New Roman" w:cs="Times New Roman"/>
-          <w:sz w:val="24"/>
-          <w:szCs w:val="24"/>
-        </w:rPr>
-        <w:t>[4]</w:t>
-      </w:r>
-      <w:r>
-        <w:rPr>
-          <w:rFonts w:ascii="Times New Roman" w:hAnsi="Times New Roman" w:cs="Times New Roman"/>
-          <w:sz w:val="24"/>
-          <w:szCs w:val="24"/>
-        </w:rPr>
-        <w:t>.</w:t>
-      </w:r>
-      <w:r>
-        <w:rPr>
-          <w:rFonts w:ascii="Times New Roman" w:hAnsi="Times New Roman" w:cs="Times New Roman"/>
-          <w:sz w:val="24"/>
-          <w:szCs w:val="24"/>
-        </w:rPr>
-        <w:t xml:space="preserve"> Additionally, </w:t>
-      </w:r>
-      <w:r>
-        <w:rPr>
-          <w:rFonts w:ascii="Times New Roman" w:hAnsi="Times New Roman" w:cs="Times New Roman"/>
-          <w:sz w:val="24"/>
-          <w:szCs w:val="24"/>
-        </w:rPr>
-        <w:t>in data warehouse engineering, the metadata-driven builder pattern is used to systematically construct ETL pipelines, where metadata acts as the blueprint and builder classes dynamically generate components such as data extractors, transformers, and loaders</w:t>
-      </w:r>
-      <w:r>
-        <w:rPr>
-          <w:rFonts w:ascii="Times New Roman" w:hAnsi="Times New Roman" w:cs="Times New Roman"/>
-          <w:sz w:val="24"/>
-          <w:szCs w:val="24"/>
-        </w:rPr>
-        <w:t xml:space="preserve"> [5]</w:t>
-      </w:r>
-      <w:r>
-        <w:rPr>
-          <w:rFonts w:ascii="Times New Roman" w:hAnsi="Times New Roman" w:cs="Times New Roman"/>
-          <w:sz w:val="24"/>
-          <w:szCs w:val="24"/>
-        </w:rPr>
-        <w:t>.</w:t>
+        <w:t>, which allows developers to fluently build HTTP clients with a variety of configurations [4]. Additionally, in data warehouse engineering, the metadata-driven builder pattern is used to systematically construct ETL pipelines, where metadata acts as the blueprint and builder classes dynamically generate components such as data extractors, transformers, and loaders [5].</w:t>
       </w:r>
     </w:p>
     <w:p>
@@ -1712,47 +1577,7 @@
           <w:sz w:val="24"/>
           <w:szCs w:val="24"/>
         </w:rPr>
-        <w:t xml:space="preserve">The following Figure </w:t>
-      </w:r>
-      <w:r>
-        <w:rPr>
-          <w:rFonts w:ascii="Times New Roman" w:hAnsi="Times New Roman" w:cs="Times New Roman"/>
-          <w:sz w:val="24"/>
-          <w:szCs w:val="24"/>
-        </w:rPr>
-        <w:t>2</w:t>
-      </w:r>
-      <w:r>
-        <w:rPr>
-          <w:rFonts w:ascii="Times New Roman" w:hAnsi="Times New Roman" w:cs="Times New Roman"/>
-          <w:sz w:val="24"/>
-          <w:szCs w:val="24"/>
-        </w:rPr>
-        <w:t xml:space="preserve"> illustrates the structure of the </w:t>
-      </w:r>
-      <w:r>
-        <w:rPr>
-          <w:rFonts w:ascii="Times New Roman" w:hAnsi="Times New Roman" w:cs="Times New Roman"/>
-          <w:sz w:val="24"/>
-          <w:szCs w:val="24"/>
-        </w:rPr>
-        <w:t>Strategy</w:t>
-      </w:r>
-      <w:r>
-        <w:rPr>
-          <w:rFonts w:ascii="Times New Roman" w:hAnsi="Times New Roman" w:cs="Times New Roman"/>
-          <w:sz w:val="24"/>
-          <w:szCs w:val="24"/>
-        </w:rPr>
-        <w:t xml:space="preserve"> pattern</w:t>
-      </w:r>
-      <w:r>
-        <w:rPr>
-          <w:rFonts w:ascii="Times New Roman" w:hAnsi="Times New Roman" w:cs="Times New Roman"/>
-          <w:sz w:val="24"/>
-          <w:szCs w:val="24"/>
-        </w:rPr>
-        <w:t xml:space="preserve">. </w:t>
+        <w:t xml:space="preserve">The following Figure 2 illustrates the structure of the Strategy pattern. </w:t>
       </w:r>
       <w:r>
         <w:rPr>
@@ -1830,6 +1655,9 @@
         <w:spacing w:line="360" w:lineRule="auto"/>
       </w:pPr>
       <w:r>
+        <w:rPr>
+          <w:noProof/>
+        </w:rPr>
         <w:drawing>
           <wp:inline distT="0" distB="0" distL="0" distR="0" wp14:anchorId="552BC3F7" wp14:editId="0B09C5CE">
             <wp:extent cx="5115639" cy="1743318"/>
@@ -1888,43 +1716,12 @@
           <w:rFonts w:ascii="Times New Roman" w:hAnsi="Times New Roman" w:cs="Times New Roman" w:hint="eastAsia"/>
           <w:szCs w:val="21"/>
         </w:rPr>
-        <w:t xml:space="preserve">gure </w:t>
-      </w:r>
-      <w:r>
-        <w:rPr>
-          <w:rFonts w:ascii="Times New Roman" w:hAnsi="Times New Roman" w:cs="Times New Roman" w:hint="eastAsia"/>
-          <w:szCs w:val="21"/>
-        </w:rPr>
-        <w:t>2</w:t>
-      </w:r>
-      <w:r>
-        <w:rPr>
-          <w:rFonts w:ascii="Times New Roman" w:hAnsi="Times New Roman" w:cs="Times New Roman" w:hint="eastAsia"/>
-          <w:szCs w:val="21"/>
-        </w:rPr>
-        <w:t xml:space="preserve">. UML class diagram for the </w:t>
-      </w:r>
-      <w:r>
-        <w:rPr>
-          <w:rFonts w:ascii="Times New Roman" w:hAnsi="Times New Roman" w:cs="Times New Roman" w:hint="eastAsia"/>
-          <w:szCs w:val="21"/>
-        </w:rPr>
-        <w:t>strategy</w:t>
-      </w:r>
-      <w:r>
-        <w:rPr>
-          <w:rFonts w:ascii="Times New Roman" w:hAnsi="Times New Roman" w:cs="Times New Roman" w:hint="eastAsia"/>
-          <w:szCs w:val="21"/>
-        </w:rPr>
-        <w:t xml:space="preserve"> pattern</w:t>
-      </w:r>
-    </w:p>
-    <w:p>
-      <w:pPr>
-        <w:spacing w:line="360" w:lineRule="auto"/>
-        <w:rPr>
-          <w:rFonts w:hint="eastAsia"/>
-        </w:rPr>
+        <w:t>gure 2. UML class diagram for the strategy pattern</w:t>
+      </w:r>
+    </w:p>
+    <w:p>
+      <w:pPr>
+        <w:spacing w:line="360" w:lineRule="auto"/>
       </w:pPr>
     </w:p>
     <w:p>
@@ -1958,131 +1755,35 @@
           <w:sz w:val="24"/>
           <w:szCs w:val="24"/>
         </w:rPr>
-        <w:t>attern offers several notable advantages in the design of flexible and maintainable software systems.</w:t>
-      </w:r>
-      <w:r>
-        <w:rPr>
-          <w:rFonts w:ascii="Times New Roman" w:hAnsi="Times New Roman" w:cs="Times New Roman"/>
-          <w:sz w:val="24"/>
-          <w:szCs w:val="24"/>
-        </w:rPr>
-        <w:t xml:space="preserve"> </w:t>
-      </w:r>
-      <w:r>
-        <w:rPr>
-          <w:rFonts w:ascii="Times New Roman" w:hAnsi="Times New Roman" w:cs="Times New Roman"/>
-          <w:sz w:val="24"/>
-          <w:szCs w:val="24"/>
-        </w:rPr>
-        <w:t xml:space="preserve">One of the main benefits of the Strategy </w:t>
-      </w:r>
-      <w:r>
-        <w:rPr>
-          <w:rFonts w:ascii="Times New Roman" w:hAnsi="Times New Roman" w:cs="Times New Roman"/>
-          <w:sz w:val="24"/>
-          <w:szCs w:val="24"/>
-        </w:rPr>
-        <w:t>p</w:t>
-      </w:r>
-      <w:r>
-        <w:rPr>
-          <w:rFonts w:ascii="Times New Roman" w:hAnsi="Times New Roman" w:cs="Times New Roman"/>
-          <w:sz w:val="24"/>
-          <w:szCs w:val="24"/>
-        </w:rPr>
-        <w:t>attern is that it promotes adherence to the Open/Closed Principle, allowing new strategies to be introduced without modifying existing code. It also eliminates the need for complex if-else or switch statements, leading to cleaner and more maintainable code. Additionally, because each strategy is encapsulated in its own class, the pattern makes unit testing and debugging easier. The context class becomes simpler and focuses solely on delegating tasks to the selected strategy, improving overall code readability and flexibility.</w:t>
-      </w:r>
-    </w:p>
-    <w:p>
-      <w:pPr>
-        <w:spacing w:line="360" w:lineRule="auto"/>
-        <w:rPr>
-          <w:rFonts w:ascii="Times New Roman" w:hAnsi="Times New Roman" w:cs="Times New Roman"/>
-          <w:sz w:val="24"/>
-          <w:szCs w:val="24"/>
-        </w:rPr>
-      </w:pPr>
-    </w:p>
-    <w:p>
-      <w:pPr>
-        <w:spacing w:line="360" w:lineRule="auto"/>
-        <w:rPr>
-          <w:rFonts w:ascii="Times New Roman" w:hAnsi="Times New Roman" w:cs="Times New Roman"/>
-          <w:sz w:val="24"/>
-          <w:szCs w:val="24"/>
-        </w:rPr>
-      </w:pPr>
-      <w:r>
-        <w:rPr>
-          <w:rFonts w:ascii="Times New Roman" w:hAnsi="Times New Roman" w:cs="Times New Roman"/>
-          <w:sz w:val="24"/>
-          <w:szCs w:val="24"/>
-        </w:rPr>
-        <w:t>The Strategy Pattern is widely used in modern software systems. For instance, in e-commerce platforms, different payment methods (credit card, PayPal, bank transfer) can be implemented as strategies that conform to a common payment interface. This allows the system to switch payment providers without changing the core logic</w:t>
-      </w:r>
-      <w:r>
-        <w:rPr>
-          <w:rFonts w:ascii="Times New Roman" w:hAnsi="Times New Roman" w:cs="Times New Roman"/>
-          <w:sz w:val="24"/>
-          <w:szCs w:val="24"/>
-        </w:rPr>
-        <w:t xml:space="preserve"> [6]</w:t>
-      </w:r>
-      <w:r>
-        <w:rPr>
-          <w:rFonts w:ascii="Times New Roman" w:hAnsi="Times New Roman" w:cs="Times New Roman"/>
-          <w:sz w:val="24"/>
-          <w:szCs w:val="24"/>
-        </w:rPr>
-        <w:t>.</w:t>
-      </w:r>
-      <w:r>
-        <w:rPr>
-          <w:rFonts w:ascii="Times New Roman" w:hAnsi="Times New Roman" w:cs="Times New Roman"/>
-          <w:sz w:val="24"/>
-          <w:szCs w:val="24"/>
-        </w:rPr>
-        <w:t xml:space="preserve"> </w:t>
-      </w:r>
-      <w:r>
-        <w:rPr>
-          <w:rFonts w:ascii="Times New Roman" w:hAnsi="Times New Roman" w:cs="Times New Roman"/>
-          <w:sz w:val="24"/>
-          <w:szCs w:val="24"/>
-        </w:rPr>
-        <w:t>Another common use is</w:t>
-      </w:r>
-      <w:r>
-        <w:rPr>
-          <w:rFonts w:ascii="Times New Roman" w:hAnsi="Times New Roman" w:cs="Times New Roman"/>
-          <w:sz w:val="24"/>
-          <w:szCs w:val="24"/>
-        </w:rPr>
-        <w:t xml:space="preserve"> </w:t>
-      </w:r>
-      <w:r>
-        <w:rPr>
-          <w:rFonts w:ascii="Times New Roman" w:hAnsi="Times New Roman" w:cs="Times New Roman"/>
-          <w:sz w:val="24"/>
-          <w:szCs w:val="24"/>
-        </w:rPr>
-        <w:t>game development, strategy-based AI behaviors (aggressive, defensive, evasive) are implemented using this pattern to create modular, interchangeable behaviors</w:t>
-      </w:r>
-      <w:r>
-        <w:rPr>
-          <w:rFonts w:ascii="Times New Roman" w:hAnsi="Times New Roman" w:cs="Times New Roman"/>
-          <w:sz w:val="24"/>
-          <w:szCs w:val="24"/>
-        </w:rPr>
-        <w:t xml:space="preserve"> [7]</w:t>
-      </w:r>
-      <w:r>
-        <w:rPr>
-          <w:rFonts w:ascii="Times New Roman" w:hAnsi="Times New Roman" w:cs="Times New Roman"/>
-          <w:sz w:val="24"/>
-          <w:szCs w:val="24"/>
-        </w:rPr>
-        <w:t>.</w:t>
+        <w:t>attern offers several notable advantages in the design of flexible and maintainable software systems. One of the main benefits of the Strategy pattern is that it promotes adherence to the Open/Closed Principle, allowing new strategies to be introduced without modifying existing code. It also eliminates the need for complex if-else or switch statements, leading to cleaner and more maintainable code. Additionally, because each strategy is encapsulated in its own class, the pattern makes unit testing and debugging easier. The context class becomes simpler and focuses solely on delegating tasks to the selected strategy, improving overall code readability and flexibility.</w:t>
+      </w:r>
+    </w:p>
+    <w:p>
+      <w:pPr>
+        <w:spacing w:line="360" w:lineRule="auto"/>
+        <w:rPr>
+          <w:rFonts w:ascii="Times New Roman" w:hAnsi="Times New Roman" w:cs="Times New Roman"/>
+          <w:sz w:val="24"/>
+          <w:szCs w:val="24"/>
+        </w:rPr>
+      </w:pPr>
+    </w:p>
+    <w:p>
+      <w:pPr>
+        <w:spacing w:line="360" w:lineRule="auto"/>
+        <w:rPr>
+          <w:rFonts w:ascii="Times New Roman" w:hAnsi="Times New Roman" w:cs="Times New Roman"/>
+          <w:sz w:val="24"/>
+          <w:szCs w:val="24"/>
+        </w:rPr>
+      </w:pPr>
+      <w:r>
+        <w:rPr>
+          <w:rFonts w:ascii="Times New Roman" w:hAnsi="Times New Roman" w:cs="Times New Roman"/>
+          <w:sz w:val="24"/>
+          <w:szCs w:val="24"/>
+        </w:rPr>
+        <w:t>The Strategy Pattern is widely used in modern software systems. For instance, in e-commerce platforms, different payment methods (credit card, PayPal, bank transfer) can be implemented as strategies that conform to a common payment interface. This allows the system to switch payment providers without changing the core logic [6]. Another common use is game development, strategy-based AI behaviors (aggressive, defensive, evasive) are implemented using this pattern to create modular, interchangeable behaviors [7].</w:t>
       </w:r>
     </w:p>
     <w:p>
@@ -2138,40 +1839,24 @@
           <w:sz w:val="24"/>
           <w:szCs w:val="24"/>
         </w:rPr>
-        <w:t>Game development is a software engineering domain where Brooks’s essential difficulties—particularly complexity and changeability—are especially evident. Intense market competition imposes tight deadlines, often leading to rushed design and poor maintainability. This makes thoughtful design decisions critical for long-term adaptability</w:t>
-      </w:r>
-      <w:r>
-        <w:rPr>
-          <w:rFonts w:ascii="Times New Roman" w:hAnsi="Times New Roman" w:cs="Times New Roman"/>
-          <w:sz w:val="24"/>
-          <w:szCs w:val="24"/>
-        </w:rPr>
-        <w:t xml:space="preserve"> [8]</w:t>
-      </w:r>
-      <w:r>
-        <w:rPr>
-          <w:rFonts w:ascii="Times New Roman" w:hAnsi="Times New Roman" w:cs="Times New Roman"/>
-          <w:sz w:val="24"/>
-          <w:szCs w:val="24"/>
-        </w:rPr>
-        <w:t>. In this context, applying design patterns such as Builder and Strategy becomes essential. This report uses an RPG game case study to show how these patterns help manage object construction complexity and support evolving gameplay behaviors.</w:t>
-      </w:r>
-    </w:p>
-    <w:p>
-      <w:pPr>
-        <w:spacing w:line="360" w:lineRule="auto"/>
-        <w:rPr>
-          <w:rFonts w:ascii="Times New Roman" w:hAnsi="Times New Roman" w:cs="Times New Roman"/>
-          <w:sz w:val="24"/>
-          <w:szCs w:val="24"/>
-        </w:rPr>
-      </w:pPr>
-    </w:p>
-    <w:p>
-      <w:pPr>
-        <w:spacing w:line="360" w:lineRule="auto"/>
-        <w:rPr>
-          <w:rFonts w:ascii="Times New Roman" w:hAnsi="Times New Roman" w:cs="Times New Roman" w:hint="eastAsia"/>
+        <w:t>Game development is a software engineering domain where Brooks’s essential difficulties—particularly complexity and changeability—are especially evident. Intense market competition imposes tight deadlines, often leading to rushed design and poor maintainability. This makes thoughtful design decisions critical for long-term adaptability [8]. In this context, applying design patterns such as Builder and Strategy becomes essential. This report uses an RPG game case study to show how these patterns help manage object construction complexity and support evolving gameplay behaviors.</w:t>
+      </w:r>
+    </w:p>
+    <w:p>
+      <w:pPr>
+        <w:spacing w:line="360" w:lineRule="auto"/>
+        <w:rPr>
+          <w:rFonts w:ascii="Times New Roman" w:hAnsi="Times New Roman" w:cs="Times New Roman"/>
+          <w:sz w:val="24"/>
+          <w:szCs w:val="24"/>
+        </w:rPr>
+      </w:pPr>
+    </w:p>
+    <w:p>
+      <w:pPr>
+        <w:spacing w:line="360" w:lineRule="auto"/>
+        <w:rPr>
+          <w:rFonts w:ascii="Times New Roman" w:hAnsi="Times New Roman" w:cs="Times New Roman"/>
           <w:b/>
           <w:bCs/>
           <w:sz w:val="32"/>
@@ -2299,7 +1984,7 @@
           <w:szCs w:val="24"/>
         </w:rPr>
         <w:drawing>
-          <wp:inline distT="0" distB="0" distL="0" distR="0" wp14:anchorId="7689526E" wp14:editId="714C46F8">
+          <wp:inline distT="0" distB="0" distL="0" distR="0" wp14:anchorId="7689526E" wp14:editId="3EA76DF1">
             <wp:extent cx="4495800" cy="2737750"/>
             <wp:effectExtent l="0" t="0" r="0" b="5715"/>
             <wp:docPr id="1656733781" name="Picture 1"/>
@@ -2346,7 +2031,7 @@
         <w:spacing w:line="360" w:lineRule="auto"/>
         <w:jc w:val="center"/>
         <w:rPr>
-          <w:rFonts w:ascii="Times New Roman" w:hAnsi="Times New Roman" w:cs="Times New Roman" w:hint="eastAsia"/>
+          <w:rFonts w:ascii="Times New Roman" w:hAnsi="Times New Roman" w:cs="Times New Roman"/>
           <w:szCs w:val="21"/>
         </w:rPr>
       </w:pPr>
@@ -2362,35 +2047,14 @@
           <w:rFonts w:ascii="Times New Roman" w:hAnsi="Times New Roman" w:cs="Times New Roman" w:hint="eastAsia"/>
           <w:szCs w:val="21"/>
         </w:rPr>
-        <w:t xml:space="preserve">gure </w:t>
-      </w:r>
-      <w:r>
-        <w:rPr>
-          <w:rFonts w:ascii="Times New Roman" w:hAnsi="Times New Roman" w:cs="Times New Roman" w:hint="eastAsia"/>
-          <w:szCs w:val="21"/>
-        </w:rPr>
-        <w:t>3</w:t>
-      </w:r>
-      <w:r>
-        <w:rPr>
-          <w:rFonts w:ascii="Times New Roman" w:hAnsi="Times New Roman" w:cs="Times New Roman" w:hint="eastAsia"/>
-          <w:szCs w:val="21"/>
-        </w:rPr>
-        <w:t>. UML class diagram for the builder pattern</w:t>
-      </w:r>
-      <w:r>
-        <w:rPr>
-          <w:rFonts w:ascii="Times New Roman" w:hAnsi="Times New Roman" w:cs="Times New Roman" w:hint="eastAsia"/>
-          <w:szCs w:val="21"/>
-        </w:rPr>
-        <w:t xml:space="preserve"> in game</w:t>
-      </w:r>
-    </w:p>
-    <w:p>
-      <w:pPr>
-        <w:spacing w:line="360" w:lineRule="auto"/>
-        <w:rPr>
-          <w:rFonts w:ascii="Times New Roman" w:hAnsi="Times New Roman" w:cs="Times New Roman" w:hint="eastAsia"/>
+        <w:t>gure 3. UML class diagram for the builder pattern in game</w:t>
+      </w:r>
+    </w:p>
+    <w:p>
+      <w:pPr>
+        <w:spacing w:line="360" w:lineRule="auto"/>
+        <w:rPr>
+          <w:rFonts w:ascii="Times New Roman" w:hAnsi="Times New Roman" w:cs="Times New Roman"/>
           <w:sz w:val="24"/>
           <w:szCs w:val="24"/>
         </w:rPr>
@@ -2458,6 +2122,7 @@
       <w:r>
         <w:rPr>
           <w:rFonts w:ascii="Times New Roman" w:hAnsi="Times New Roman" w:cs="Times New Roman"/>
+          <w:noProof/>
           <w:sz w:val="24"/>
           <w:szCs w:val="24"/>
         </w:rPr>
@@ -2503,7 +2168,7 @@
         <w:spacing w:line="360" w:lineRule="auto"/>
         <w:jc w:val="center"/>
         <w:rPr>
-          <w:rFonts w:ascii="Times New Roman" w:hAnsi="Times New Roman" w:cs="Times New Roman" w:hint="eastAsia"/>
+          <w:rFonts w:ascii="Times New Roman" w:hAnsi="Times New Roman" w:cs="Times New Roman"/>
           <w:szCs w:val="21"/>
         </w:rPr>
       </w:pPr>
@@ -2519,34 +2184,13 @@
           <w:rFonts w:ascii="Times New Roman" w:hAnsi="Times New Roman" w:cs="Times New Roman" w:hint="eastAsia"/>
           <w:szCs w:val="21"/>
         </w:rPr>
-        <w:t xml:space="preserve">gure </w:t>
+        <w:t xml:space="preserve">gure 4. The sample code </w:t>
       </w:r>
       <w:r>
         <w:rPr>
           <w:rFonts w:ascii="Times New Roman" w:hAnsi="Times New Roman" w:cs="Times New Roman" w:hint="eastAsia"/>
           <w:szCs w:val="21"/>
         </w:rPr>
-        <w:t>4</w:t>
-      </w:r>
-      <w:r>
-        <w:rPr>
-          <w:rFonts w:ascii="Times New Roman" w:hAnsi="Times New Roman" w:cs="Times New Roman" w:hint="eastAsia"/>
-          <w:szCs w:val="21"/>
-        </w:rPr>
-        <w:t xml:space="preserve">. </w:t>
-      </w:r>
-      <w:r>
-        <w:rPr>
-          <w:rFonts w:ascii="Times New Roman" w:hAnsi="Times New Roman" w:cs="Times New Roman" w:hint="eastAsia"/>
-          <w:szCs w:val="21"/>
-        </w:rPr>
-        <w:t xml:space="preserve">The sample code </w:t>
-      </w:r>
-      <w:r>
-        <w:rPr>
-          <w:rFonts w:ascii="Times New Roman" w:hAnsi="Times New Roman" w:cs="Times New Roman" w:hint="eastAsia"/>
-          <w:szCs w:val="21"/>
-        </w:rPr>
         <w:t>of the builder pattern</w:t>
       </w:r>
     </w:p>
@@ -2554,17 +2198,17 @@
       <w:pPr>
         <w:spacing w:line="360" w:lineRule="auto"/>
         <w:rPr>
-          <w:rFonts w:ascii="Times New Roman" w:hAnsi="Times New Roman" w:cs="Times New Roman" w:hint="eastAsia"/>
-          <w:sz w:val="24"/>
-          <w:szCs w:val="24"/>
-        </w:rPr>
-      </w:pPr>
-    </w:p>
-    <w:p>
-      <w:pPr>
-        <w:spacing w:line="360" w:lineRule="auto"/>
-        <w:rPr>
-          <w:rFonts w:ascii="Times New Roman" w:hAnsi="Times New Roman" w:cs="Times New Roman" w:hint="eastAsia"/>
+          <w:rFonts w:ascii="Times New Roman" w:hAnsi="Times New Roman" w:cs="Times New Roman"/>
+          <w:sz w:val="24"/>
+          <w:szCs w:val="24"/>
+        </w:rPr>
+      </w:pPr>
+    </w:p>
+    <w:p>
+      <w:pPr>
+        <w:spacing w:line="360" w:lineRule="auto"/>
+        <w:rPr>
+          <w:rFonts w:ascii="Times New Roman" w:hAnsi="Times New Roman" w:cs="Times New Roman"/>
           <w:b/>
           <w:bCs/>
           <w:sz w:val="32"/>
@@ -2596,7 +2240,7 @@
       <w:pPr>
         <w:spacing w:line="360" w:lineRule="auto"/>
         <w:rPr>
-          <w:rFonts w:ascii="Times New Roman" w:hAnsi="Times New Roman" w:cs="Times New Roman" w:hint="eastAsia"/>
+          <w:rFonts w:ascii="Times New Roman" w:hAnsi="Times New Roman" w:cs="Times New Roman"/>
           <w:sz w:val="24"/>
           <w:szCs w:val="24"/>
         </w:rPr>
@@ -2736,38 +2380,23 @@
           <w:rFonts w:ascii="Times New Roman" w:hAnsi="Times New Roman" w:cs="Times New Roman" w:hint="eastAsia"/>
           <w:szCs w:val="21"/>
         </w:rPr>
-        <w:t xml:space="preserve">UML class diagram for the </w:t>
-      </w:r>
-      <w:r>
-        <w:rPr>
-          <w:rFonts w:ascii="Times New Roman" w:hAnsi="Times New Roman" w:cs="Times New Roman" w:hint="eastAsia"/>
-          <w:szCs w:val="21"/>
-        </w:rPr>
-        <w:t>strategy</w:t>
-      </w:r>
-      <w:r>
-        <w:rPr>
-          <w:rFonts w:ascii="Times New Roman" w:hAnsi="Times New Roman" w:cs="Times New Roman" w:hint="eastAsia"/>
-          <w:szCs w:val="21"/>
-        </w:rPr>
-        <w:t xml:space="preserve"> pattern in game</w:t>
-      </w:r>
-    </w:p>
-    <w:p>
-      <w:pPr>
-        <w:spacing w:line="360" w:lineRule="auto"/>
-        <w:rPr>
-          <w:rFonts w:ascii="Times New Roman" w:hAnsi="Times New Roman" w:cs="Times New Roman" w:hint="eastAsia"/>
-          <w:sz w:val="24"/>
-          <w:szCs w:val="24"/>
-        </w:rPr>
-      </w:pPr>
-    </w:p>
-    <w:p>
-      <w:pPr>
-        <w:spacing w:line="360" w:lineRule="auto"/>
-        <w:rPr>
-          <w:rFonts w:hint="eastAsia"/>
+        <w:t>UML class diagram for the strategy pattern in game</w:t>
+      </w:r>
+    </w:p>
+    <w:p>
+      <w:pPr>
+        <w:spacing w:line="360" w:lineRule="auto"/>
+        <w:rPr>
+          <w:rFonts w:ascii="Times New Roman" w:hAnsi="Times New Roman" w:cs="Times New Roman"/>
+          <w:sz w:val="24"/>
+          <w:szCs w:val="24"/>
+        </w:rPr>
+      </w:pPr>
+    </w:p>
+    <w:p>
+      <w:pPr>
+        <w:spacing w:line="360" w:lineRule="auto"/>
+        <w:rPr>
           <w:noProof/>
         </w:rPr>
       </w:pPr>
@@ -2934,6 +2563,7 @@
       <w:r>
         <w:rPr>
           <w:rFonts w:ascii="Times New Roman" w:hAnsi="Times New Roman" w:cs="Times New Roman"/>
+          <w:noProof/>
           <w:sz w:val="24"/>
           <w:szCs w:val="24"/>
         </w:rPr>
@@ -3017,30 +2647,21 @@
           <w:rFonts w:ascii="Times New Roman" w:hAnsi="Times New Roman" w:cs="Times New Roman" w:hint="eastAsia"/>
           <w:szCs w:val="21"/>
         </w:rPr>
-        <w:t xml:space="preserve">The sample code of the </w:t>
-      </w:r>
-      <w:r>
-        <w:rPr>
-          <w:rFonts w:ascii="Times New Roman" w:hAnsi="Times New Roman" w:cs="Times New Roman" w:hint="eastAsia"/>
-          <w:szCs w:val="21"/>
-        </w:rPr>
-        <w:t>strategy</w:t>
-      </w:r>
-      <w:r>
-        <w:rPr>
-          <w:rFonts w:ascii="Times New Roman" w:hAnsi="Times New Roman" w:cs="Times New Roman" w:hint="eastAsia"/>
-          <w:szCs w:val="21"/>
-        </w:rPr>
-        <w:t xml:space="preserve"> pattern</w:t>
-      </w:r>
-    </w:p>
-    <w:p>
-      <w:pPr>
-        <w:spacing w:line="360" w:lineRule="auto"/>
-      </w:pPr>
-    </w:p>
-    <w:p>
-      <w:pPr>
+        <w:t>The sample code of the strategy pattern</w:t>
+      </w:r>
+    </w:p>
+    <w:p>
+      <w:pPr>
+        <w:spacing w:line="360" w:lineRule="auto"/>
+      </w:pPr>
+    </w:p>
+    <w:p>
+      <w:pPr>
+        <w:pStyle w:val="ListParagraph"/>
+        <w:numPr>
+          <w:ilvl w:val="0"/>
+          <w:numId w:val="3"/>
+        </w:numPr>
         <w:spacing w:line="360" w:lineRule="auto"/>
         <w:rPr>
           <w:rFonts w:ascii="Times New Roman" w:hAnsi="Times New Roman" w:cs="Times New Roman"/>
@@ -3178,9 +2799,14 @@
     </w:p>
     <w:p>
       <w:pPr>
-        <w:spacing w:line="360" w:lineRule="auto"/>
-        <w:rPr>
-          <w:rFonts w:ascii="Times New Roman" w:hAnsi="Times New Roman" w:cs="Times New Roman" w:hint="eastAsia"/>
+        <w:pStyle w:val="ListParagraph"/>
+        <w:numPr>
+          <w:ilvl w:val="0"/>
+          <w:numId w:val="3"/>
+        </w:numPr>
+        <w:spacing w:line="360" w:lineRule="auto"/>
+        <w:rPr>
+          <w:rFonts w:ascii="Times New Roman" w:hAnsi="Times New Roman" w:cs="Times New Roman"/>
           <w:b/>
           <w:bCs/>
           <w:sz w:val="40"/>
@@ -3203,6 +2829,437 @@
         <w:spacing w:line="360" w:lineRule="auto"/>
         <w:rPr>
           <w:rFonts w:ascii="Times New Roman" w:hAnsi="Times New Roman" w:cs="Times New Roman"/>
+          <w:sz w:val="24"/>
+          <w:szCs w:val="24"/>
+        </w:rPr>
+      </w:pPr>
+      <w:r>
+        <w:rPr>
+          <w:rFonts w:ascii="Times New Roman" w:hAnsi="Times New Roman" w:cs="Times New Roman"/>
+          <w:sz w:val="24"/>
+          <w:szCs w:val="24"/>
+        </w:rPr>
+        <w:t>The team collaboratively utilized GitHub for version control to track individual contributions and maintain project progress.</w:t>
+      </w:r>
+    </w:p>
+    <w:p>
+      <w:pPr>
+        <w:spacing w:line="360" w:lineRule="auto"/>
+        <w:rPr>
+          <w:rFonts w:ascii="Times New Roman" w:hAnsi="Times New Roman" w:cs="Times New Roman"/>
+          <w:sz w:val="24"/>
+          <w:szCs w:val="24"/>
+        </w:rPr>
+      </w:pPr>
+    </w:p>
+    <w:p>
+      <w:pPr>
+        <w:spacing w:line="360" w:lineRule="auto"/>
+        <w:rPr>
+          <w:rFonts w:ascii="Times New Roman" w:hAnsi="Times New Roman" w:cs="Times New Roman"/>
+          <w:sz w:val="24"/>
+          <w:szCs w:val="24"/>
+        </w:rPr>
+      </w:pPr>
+      <w:r>
+        <w:rPr>
+          <w:rFonts w:ascii="Times New Roman" w:hAnsi="Times New Roman" w:cs="Times New Roman"/>
+          <w:sz w:val="24"/>
+          <w:szCs w:val="24"/>
+        </w:rPr>
+        <w:t xml:space="preserve">During the ideation phase, all members contributed to the idea branch by sharing their interpretations of </w:t>
+      </w:r>
+      <w:r>
+        <w:rPr>
+          <w:rFonts w:ascii="Times New Roman" w:hAnsi="Times New Roman" w:cs="Times New Roman"/>
+          <w:i/>
+          <w:iCs/>
+          <w:sz w:val="24"/>
+          <w:szCs w:val="24"/>
+        </w:rPr>
+        <w:t>No Silver Bullet</w:t>
+      </w:r>
+      <w:r>
+        <w:rPr>
+          <w:rFonts w:ascii="Times New Roman" w:hAnsi="Times New Roman" w:cs="Times New Roman"/>
+          <w:sz w:val="24"/>
+          <w:szCs w:val="24"/>
+        </w:rPr>
+        <w:t xml:space="preserve"> and identifying potential design patterns. After finalizing the focus on the Builder and Strategy patterns, Zirui Zhu and </w:t>
+      </w:r>
+      <w:proofErr w:type="spellStart"/>
+      <w:r>
+        <w:rPr>
+          <w:rFonts w:ascii="Times New Roman" w:hAnsi="Times New Roman" w:cs="Times New Roman"/>
+          <w:sz w:val="24"/>
+          <w:szCs w:val="24"/>
+        </w:rPr>
+        <w:t>Ganmin</w:t>
+      </w:r>
+      <w:proofErr w:type="spellEnd"/>
+      <w:r>
+        <w:rPr>
+          <w:rFonts w:ascii="Times New Roman" w:hAnsi="Times New Roman" w:cs="Times New Roman"/>
+          <w:sz w:val="24"/>
+          <w:szCs w:val="24"/>
+        </w:rPr>
+        <w:t xml:space="preserve"> Wang </w:t>
+      </w:r>
+      <w:r>
+        <w:rPr>
+          <w:rFonts w:ascii="Times New Roman" w:hAnsi="Times New Roman" w:cs="Times New Roman"/>
+          <w:sz w:val="24"/>
+          <w:szCs w:val="24"/>
+        </w:rPr>
+        <w:lastRenderedPageBreak/>
+        <w:t>took responsibility for collecting and reviewing relevant academic literature, which was committed to the Literature-Review branch.</w:t>
+      </w:r>
+      <w:r>
+        <w:rPr>
+          <w:rFonts w:ascii="Times New Roman" w:hAnsi="Times New Roman" w:cs="Times New Roman" w:hint="eastAsia"/>
+          <w:sz w:val="24"/>
+          <w:szCs w:val="24"/>
+        </w:rPr>
+        <w:t xml:space="preserve"> </w:t>
+      </w:r>
+      <w:r>
+        <w:rPr>
+          <w:rFonts w:ascii="Times New Roman" w:hAnsi="Times New Roman" w:cs="Times New Roman"/>
+          <w:sz w:val="24"/>
+          <w:szCs w:val="24"/>
+        </w:rPr>
+        <w:t xml:space="preserve">Meanwhile, </w:t>
+      </w:r>
+      <w:proofErr w:type="spellStart"/>
+      <w:r>
+        <w:rPr>
+          <w:rFonts w:ascii="Times New Roman" w:hAnsi="Times New Roman" w:cs="Times New Roman"/>
+          <w:sz w:val="24"/>
+          <w:szCs w:val="24"/>
+        </w:rPr>
+        <w:t>Huayuan</w:t>
+      </w:r>
+      <w:proofErr w:type="spellEnd"/>
+      <w:r>
+        <w:rPr>
+          <w:rFonts w:ascii="Times New Roman" w:hAnsi="Times New Roman" w:cs="Times New Roman"/>
+          <w:sz w:val="24"/>
+          <w:szCs w:val="24"/>
+        </w:rPr>
+        <w:t xml:space="preserve"> Zheng and </w:t>
+      </w:r>
+      <w:proofErr w:type="spellStart"/>
+      <w:r>
+        <w:rPr>
+          <w:rFonts w:ascii="Times New Roman" w:hAnsi="Times New Roman" w:cs="Times New Roman"/>
+          <w:sz w:val="24"/>
+          <w:szCs w:val="24"/>
+        </w:rPr>
+        <w:t>Linfeng</w:t>
+      </w:r>
+      <w:proofErr w:type="spellEnd"/>
+      <w:r>
+        <w:rPr>
+          <w:rFonts w:ascii="Times New Roman" w:hAnsi="Times New Roman" w:cs="Times New Roman"/>
+          <w:sz w:val="24"/>
+          <w:szCs w:val="24"/>
+        </w:rPr>
+        <w:t xml:space="preserve"> Li conducted case study analysis for each design pattern. They developed examples and documented usage contexts, which were pushed to the Builder-Pattern-Application and Strategy-Pattern-Application branches respectively. Finally, Haojie Xu consolidated all the reviewed materials and case study findings into a cohesive research report, with updates managed on the main branch.</w:t>
+      </w:r>
+    </w:p>
+    <w:p>
+      <w:pPr>
+        <w:spacing w:line="360" w:lineRule="auto"/>
+        <w:rPr>
+          <w:rFonts w:ascii="Times New Roman" w:hAnsi="Times New Roman" w:cs="Times New Roman"/>
+          <w:sz w:val="24"/>
+          <w:szCs w:val="24"/>
+        </w:rPr>
+      </w:pPr>
+    </w:p>
+    <w:p>
+      <w:pPr>
+        <w:spacing w:line="360" w:lineRule="auto"/>
+        <w:rPr>
+          <w:rFonts w:ascii="Times New Roman" w:hAnsi="Times New Roman" w:cs="Times New Roman" w:hint="eastAsia"/>
+          <w:sz w:val="24"/>
+          <w:szCs w:val="24"/>
+        </w:rPr>
+      </w:pPr>
+      <w:r>
+        <w:rPr>
+          <w:rFonts w:ascii="Times New Roman" w:hAnsi="Times New Roman" w:cs="Times New Roman"/>
+          <w:sz w:val="24"/>
+          <w:szCs w:val="24"/>
+        </w:rPr>
+        <w:t>The version control history reflects each team member’s contributions through distinct branches and regular commits</w:t>
+      </w:r>
+      <w:r>
+        <w:rPr>
+          <w:rFonts w:ascii="Times New Roman" w:hAnsi="Times New Roman" w:cs="Times New Roman" w:hint="eastAsia"/>
+          <w:sz w:val="24"/>
+          <w:szCs w:val="24"/>
+        </w:rPr>
+        <w:t xml:space="preserve"> which are shown in figure 7 </w:t>
+      </w:r>
+      <w:r>
+        <w:rPr>
+          <w:rFonts w:ascii="Times New Roman" w:hAnsi="Times New Roman" w:cs="Times New Roman"/>
+          <w:sz w:val="24"/>
+          <w:szCs w:val="24"/>
+        </w:rPr>
+        <w:t>and</w:t>
+      </w:r>
+      <w:r>
+        <w:rPr>
+          <w:rFonts w:ascii="Times New Roman" w:hAnsi="Times New Roman" w:cs="Times New Roman" w:hint="eastAsia"/>
+          <w:sz w:val="24"/>
+          <w:szCs w:val="24"/>
+        </w:rPr>
+        <w:t xml:space="preserve"> figure 8</w:t>
+      </w:r>
+      <w:r>
+        <w:rPr>
+          <w:rFonts w:ascii="Times New Roman" w:hAnsi="Times New Roman" w:cs="Times New Roman"/>
+          <w:sz w:val="24"/>
+          <w:szCs w:val="24"/>
+        </w:rPr>
+        <w:t>, demonstrating effective collaboration and division of work.</w:t>
+      </w:r>
+    </w:p>
+    <w:p>
+      <w:pPr>
+        <w:spacing w:line="360" w:lineRule="auto"/>
+        <w:rPr>
+          <w:rFonts w:ascii="Times New Roman" w:hAnsi="Times New Roman" w:cs="Times New Roman"/>
+          <w:sz w:val="24"/>
+          <w:szCs w:val="24"/>
+        </w:rPr>
+      </w:pPr>
+      <w:r>
+        <w:rPr>
+          <w:rFonts w:ascii="Times New Roman" w:hAnsi="Times New Roman" w:cs="Times New Roman"/>
+          <w:sz w:val="24"/>
+          <w:szCs w:val="24"/>
+        </w:rPr>
+        <w:drawing>
+          <wp:inline distT="0" distB="0" distL="0" distR="0" wp14:anchorId="6B5E2E7F" wp14:editId="0364FEA4">
+            <wp:extent cx="5274310" cy="1190625"/>
+            <wp:effectExtent l="0" t="0" r="2540" b="9525"/>
+            <wp:docPr id="130017433" name="Picture 1"/>
+            <wp:cNvGraphicFramePr>
+              <a:graphicFrameLocks xmlns:a="http://schemas.openxmlformats.org/drawingml/2006/main" noChangeAspect="1"/>
+            </wp:cNvGraphicFramePr>
+            <a:graphic xmlns:a="http://schemas.openxmlformats.org/drawingml/2006/main">
+              <a:graphicData uri="http://schemas.openxmlformats.org/drawingml/2006/picture">
+                <pic:pic xmlns:pic="http://schemas.openxmlformats.org/drawingml/2006/picture">
+                  <pic:nvPicPr>
+                    <pic:cNvPr id="130017433" name=""/>
+                    <pic:cNvPicPr/>
+                  </pic:nvPicPr>
+                  <pic:blipFill>
+                    <a:blip r:embed="rId14"/>
+                    <a:stretch>
+                      <a:fillRect/>
+                    </a:stretch>
+                  </pic:blipFill>
+                  <pic:spPr>
+                    <a:xfrm>
+                      <a:off x="0" y="0"/>
+                      <a:ext cx="5277021" cy="1191237"/>
+                    </a:xfrm>
+                    <a:prstGeom prst="rect">
+                      <a:avLst/>
+                    </a:prstGeom>
+                  </pic:spPr>
+                </pic:pic>
+              </a:graphicData>
+            </a:graphic>
+          </wp:inline>
+        </w:drawing>
+      </w:r>
+    </w:p>
+    <w:p>
+      <w:pPr>
+        <w:spacing w:line="360" w:lineRule="auto"/>
+        <w:jc w:val="center"/>
+        <w:rPr>
+          <w:rFonts w:ascii="Times New Roman" w:hAnsi="Times New Roman" w:cs="Times New Roman" w:hint="eastAsia"/>
+          <w:szCs w:val="21"/>
+        </w:rPr>
+      </w:pPr>
+      <w:r>
+        <w:rPr>
+          <w:rFonts w:ascii="Times New Roman" w:hAnsi="Times New Roman" w:cs="Times New Roman" w:hint="eastAsia"/>
+          <w:szCs w:val="21"/>
+        </w:rPr>
+        <w:t>Fi</w:t>
+      </w:r>
+      <w:r>
+        <w:rPr>
+          <w:rFonts w:ascii="Times New Roman" w:hAnsi="Times New Roman" w:cs="Times New Roman" w:hint="eastAsia"/>
+          <w:szCs w:val="21"/>
+        </w:rPr>
+        <w:t xml:space="preserve">gure </w:t>
+      </w:r>
+      <w:r>
+        <w:rPr>
+          <w:rFonts w:ascii="Times New Roman" w:hAnsi="Times New Roman" w:cs="Times New Roman" w:hint="eastAsia"/>
+          <w:szCs w:val="21"/>
+        </w:rPr>
+        <w:t>7</w:t>
+      </w:r>
+      <w:r>
+        <w:rPr>
+          <w:rFonts w:ascii="Times New Roman" w:hAnsi="Times New Roman" w:cs="Times New Roman" w:hint="eastAsia"/>
+          <w:szCs w:val="21"/>
+        </w:rPr>
+        <w:t xml:space="preserve">. The </w:t>
+      </w:r>
+      <w:r>
+        <w:rPr>
+          <w:rFonts w:ascii="Times New Roman" w:hAnsi="Times New Roman" w:cs="Times New Roman" w:hint="eastAsia"/>
+          <w:szCs w:val="21"/>
+        </w:rPr>
+        <w:t>details</w:t>
+      </w:r>
+      <w:r>
+        <w:rPr>
+          <w:rFonts w:ascii="Times New Roman" w:hAnsi="Times New Roman" w:cs="Times New Roman" w:hint="eastAsia"/>
+          <w:szCs w:val="21"/>
+        </w:rPr>
+        <w:t xml:space="preserve"> of </w:t>
+      </w:r>
+      <w:r>
+        <w:rPr>
+          <w:rFonts w:ascii="Times New Roman" w:hAnsi="Times New Roman" w:cs="Times New Roman" w:hint="eastAsia"/>
+          <w:szCs w:val="21"/>
+        </w:rPr>
+        <w:t>distinct branches</w:t>
+      </w:r>
+    </w:p>
+    <w:p>
+      <w:pPr>
+        <w:spacing w:line="360" w:lineRule="auto"/>
+        <w:rPr>
+          <w:rFonts w:ascii="Times New Roman" w:hAnsi="Times New Roman" w:cs="Times New Roman" w:hint="eastAsia"/>
+          <w:sz w:val="24"/>
+          <w:szCs w:val="24"/>
+        </w:rPr>
+      </w:pPr>
+    </w:p>
+    <w:p>
+      <w:pPr>
+        <w:spacing w:line="360" w:lineRule="auto"/>
+        <w:rPr>
+          <w:rFonts w:ascii="Times New Roman" w:hAnsi="Times New Roman" w:cs="Times New Roman"/>
+          <w:sz w:val="24"/>
+          <w:szCs w:val="24"/>
+        </w:rPr>
+      </w:pPr>
+      <w:r>
+        <w:rPr>
+          <w:rFonts w:ascii="Times New Roman" w:hAnsi="Times New Roman" w:cs="Times New Roman"/>
+          <w:sz w:val="24"/>
+          <w:szCs w:val="24"/>
+        </w:rPr>
+        <w:drawing>
+          <wp:inline distT="0" distB="0" distL="0" distR="0" wp14:anchorId="505505B1" wp14:editId="6EBD529B">
+            <wp:extent cx="5274310" cy="1008380"/>
+            <wp:effectExtent l="0" t="0" r="2540" b="1270"/>
+            <wp:docPr id="534554810" name="Picture 1"/>
+            <wp:cNvGraphicFramePr>
+              <a:graphicFrameLocks xmlns:a="http://schemas.openxmlformats.org/drawingml/2006/main" noChangeAspect="1"/>
+            </wp:cNvGraphicFramePr>
+            <a:graphic xmlns:a="http://schemas.openxmlformats.org/drawingml/2006/main">
+              <a:graphicData uri="http://schemas.openxmlformats.org/drawingml/2006/picture">
+                <pic:pic xmlns:pic="http://schemas.openxmlformats.org/drawingml/2006/picture">
+                  <pic:nvPicPr>
+                    <pic:cNvPr id="534554810" name=""/>
+                    <pic:cNvPicPr/>
+                  </pic:nvPicPr>
+                  <pic:blipFill>
+                    <a:blip r:embed="rId15"/>
+                    <a:stretch>
+                      <a:fillRect/>
+                    </a:stretch>
+                  </pic:blipFill>
+                  <pic:spPr>
+                    <a:xfrm>
+                      <a:off x="0" y="0"/>
+                      <a:ext cx="5274310" cy="1008380"/>
+                    </a:xfrm>
+                    <a:prstGeom prst="rect">
+                      <a:avLst/>
+                    </a:prstGeom>
+                  </pic:spPr>
+                </pic:pic>
+              </a:graphicData>
+            </a:graphic>
+          </wp:inline>
+        </w:drawing>
+      </w:r>
+    </w:p>
+    <w:p>
+      <w:pPr>
+        <w:spacing w:line="360" w:lineRule="auto"/>
+        <w:jc w:val="center"/>
+        <w:rPr>
+          <w:rFonts w:ascii="Times New Roman" w:hAnsi="Times New Roman" w:cs="Times New Roman" w:hint="eastAsia"/>
+          <w:szCs w:val="21"/>
+        </w:rPr>
+      </w:pPr>
+      <w:r>
+        <w:rPr>
+          <w:rFonts w:ascii="Times New Roman" w:hAnsi="Times New Roman" w:cs="Times New Roman" w:hint="eastAsia"/>
+          <w:szCs w:val="21"/>
+        </w:rPr>
+        <w:t>Fi</w:t>
+      </w:r>
+      <w:r>
+        <w:rPr>
+          <w:rFonts w:ascii="Times New Roman" w:hAnsi="Times New Roman" w:cs="Times New Roman" w:hint="eastAsia"/>
+          <w:szCs w:val="21"/>
+        </w:rPr>
+        <w:t xml:space="preserve">gure </w:t>
+      </w:r>
+      <w:r>
+        <w:rPr>
+          <w:rFonts w:ascii="Times New Roman" w:hAnsi="Times New Roman" w:cs="Times New Roman" w:hint="eastAsia"/>
+          <w:szCs w:val="21"/>
+        </w:rPr>
+        <w:t>8</w:t>
+      </w:r>
+      <w:r>
+        <w:rPr>
+          <w:rFonts w:ascii="Times New Roman" w:hAnsi="Times New Roman" w:cs="Times New Roman" w:hint="eastAsia"/>
+          <w:szCs w:val="21"/>
+        </w:rPr>
+        <w:t xml:space="preserve">. The </w:t>
+      </w:r>
+      <w:r>
+        <w:rPr>
+          <w:rFonts w:ascii="Times New Roman" w:hAnsi="Times New Roman" w:cs="Times New Roman" w:hint="eastAsia"/>
+          <w:szCs w:val="21"/>
+        </w:rPr>
+        <w:t>contributions of team members</w:t>
+      </w:r>
+    </w:p>
+    <w:p>
+      <w:pPr>
+        <w:spacing w:line="360" w:lineRule="auto"/>
+        <w:rPr>
+          <w:rFonts w:ascii="Times New Roman" w:hAnsi="Times New Roman" w:cs="Times New Roman" w:hint="eastAsia"/>
+          <w:sz w:val="24"/>
+          <w:szCs w:val="24"/>
+        </w:rPr>
+      </w:pPr>
+    </w:p>
+    <w:p>
+      <w:pPr>
+        <w:spacing w:line="360" w:lineRule="auto"/>
+        <w:rPr>
+          <w:rFonts w:ascii="Times New Roman" w:hAnsi="Times New Roman" w:cs="Times New Roman" w:hint="eastAsia"/>
           <w:b/>
           <w:bCs/>
           <w:sz w:val="40"/>
@@ -3219,6 +3276,16 @@
         </w:rPr>
         <w:t>Reference</w:t>
       </w:r>
+      <w:r>
+        <w:rPr>
+          <w:rFonts w:ascii="Times New Roman" w:hAnsi="Times New Roman" w:cs="Times New Roman" w:hint="eastAsia"/>
+          <w:b/>
+          <w:bCs/>
+          <w:sz w:val="40"/>
+          <w:szCs w:val="40"/>
+        </w:rPr>
+        <w:t>s</w:t>
+      </w:r>
     </w:p>
     <w:p>
       <w:pPr>
@@ -3275,15 +3342,7 @@
           <w:sz w:val="24"/>
           <w:szCs w:val="24"/>
         </w:rPr>
-        <w:t>, 1986, pp. 1069–1076.</w:t>
-      </w:r>
-      <w:r>
-        <w:rPr>
-          <w:rFonts w:ascii="Times New Roman" w:hAnsi="Times New Roman" w:cs="Times New Roman"/>
-          <w:sz w:val="24"/>
-          <w:szCs w:val="24"/>
-        </w:rPr>
-        <w:t xml:space="preserve"> </w:t>
+        <w:t xml:space="preserve">, 1986, pp. 1069–1076. </w:t>
       </w:r>
     </w:p>
     <w:p>
@@ -3436,15 +3495,7 @@
           <w:sz w:val="24"/>
           <w:szCs w:val="24"/>
         </w:rPr>
-        <w:t xml:space="preserve">[4] </w:t>
-      </w:r>
-      <w:r>
-        <w:rPr>
-          <w:rFonts w:ascii="Times New Roman" w:hAnsi="Times New Roman" w:cs="Times New Roman"/>
-          <w:sz w:val="24"/>
-          <w:szCs w:val="24"/>
-        </w:rPr>
-        <w:t xml:space="preserve">Apache Software Foundation, "Chapter 5. Fluent API," Apache </w:t>
+        <w:t xml:space="preserve">[4] Apache Software Foundation, "Chapter 5. Fluent API," Apache </w:t>
       </w:r>
       <w:proofErr w:type="spellStart"/>
       <w:r>
@@ -3464,7 +3515,7 @@
         </w:rPr>
         <w:t xml:space="preserve">, Apr. 2025. [Online]. Available: </w:t>
       </w:r>
-      <w:hyperlink r:id="rId14" w:tgtFrame="_new" w:history="1">
+      <w:hyperlink r:id="rId16" w:tgtFrame="_new" w:history="1">
         <w:r>
           <w:rPr>
             <w:rStyle w:val="Hyperlink"/>
@@ -3581,7 +3632,7 @@
         </w:rPr>
         <w:t xml:space="preserve">, "Strategy in Java," [Online]. Available: </w:t>
       </w:r>
-      <w:hyperlink r:id="rId15" w:tgtFrame="_new" w:history="1">
+      <w:hyperlink r:id="rId17" w:tgtFrame="_new" w:history="1">
         <w:r>
           <w:rPr>
             <w:rStyle w:val="Hyperlink"/>
@@ -3872,7 +3923,7 @@
         </w:rPr>
         <w:t xml:space="preserve">Java Design Patterns, “Builder,” [Online]. Available: </w:t>
       </w:r>
-      <w:hyperlink r:id="rId16" w:tgtFrame="_new" w:history="1">
+      <w:hyperlink r:id="rId18" w:tgtFrame="_new" w:history="1">
         <w:r>
           <w:rPr>
             <w:rStyle w:val="Hyperlink"/>
@@ -3920,7 +3971,7 @@
         </w:rPr>
         <w:t xml:space="preserve">Java Design Patterns, “Strategy,” [Online]. Available: </w:t>
       </w:r>
-      <w:hyperlink r:id="rId17" w:tgtFrame="_new" w:history="1">
+      <w:hyperlink r:id="rId19" w:tgtFrame="_new" w:history="1">
         <w:r>
           <w:rPr>
             <w:rStyle w:val="Hyperlink"/>

</xml_diff>